<commit_message>
Add BTTH3 and BTTH4...
</commit_message>
<xml_diff>
--- a/BaiTap.docx
+++ b/BaiTap.docx
@@ -396,9 +396,15 @@
         <w:rPr>
           <w:rFonts w:ascii="Arial" w:hAnsi="Arial" w:cs="Arial"/>
         </w:rPr>
-        <w:t>gì?</w:t>
-      </w:r>
-      <w:proofErr w:type="spellEnd"/>
+        <w:t>gì</w:t>
+      </w:r>
+      <w:proofErr w:type="spellEnd"/>
+      <w:r>
+        <w:rPr>
+          <w:rFonts w:ascii="Arial" w:hAnsi="Arial" w:cs="Arial"/>
+        </w:rPr>
+        <w:t>?</w:t>
+      </w:r>
       <w:proofErr w:type="gramEnd"/>
     </w:p>
     <w:p>
@@ -818,13 +824,7 @@
         <w:rPr>
           <w:rFonts w:ascii="Arial" w:hAnsi="Arial" w:cs="Arial"/>
         </w:rPr>
-        <w:t xml:space="preserve"> </w:t>
-      </w:r>
-      <w:r>
-        <w:rPr>
-          <w:rFonts w:ascii="Arial" w:hAnsi="Arial" w:cs="Arial"/>
-        </w:rPr>
-        <w:t xml:space="preserve">VRA, Big data </w:t>
+        <w:t xml:space="preserve"> VRA, Big data </w:t>
       </w:r>
       <w:proofErr w:type="spellStart"/>
       <w:r>
@@ -838,13 +838,7 @@
         <w:rPr>
           <w:rFonts w:ascii="Arial" w:hAnsi="Arial" w:cs="Arial"/>
         </w:rPr>
-        <w:t xml:space="preserve"> Deep Learning</w:t>
-      </w:r>
-      <w:r>
-        <w:rPr>
-          <w:rFonts w:ascii="Arial" w:hAnsi="Arial" w:cs="Arial"/>
-        </w:rPr>
-        <w:t xml:space="preserve"> ở </w:t>
+        <w:t xml:space="preserve"> Deep Learning ở </w:t>
       </w:r>
       <w:proofErr w:type="spellStart"/>
       <w:r>
@@ -1706,13 +1700,7 @@
         <w:rPr>
           <w:rFonts w:ascii="Arial" w:hAnsi="Arial" w:cs="Arial"/>
         </w:rPr>
-        <w:t xml:space="preserve"> VRA,</w:t>
-      </w:r>
-      <w:r>
-        <w:rPr>
-          <w:rFonts w:ascii="Arial" w:hAnsi="Arial" w:cs="Arial"/>
-        </w:rPr>
-        <w:t xml:space="preserve"> Big data </w:t>
+        <w:t xml:space="preserve"> VRA, Big data </w:t>
       </w:r>
       <w:proofErr w:type="spellStart"/>
       <w:r>
@@ -1726,13 +1714,7 @@
         <w:rPr>
           <w:rFonts w:ascii="Arial" w:hAnsi="Arial" w:cs="Arial"/>
         </w:rPr>
-        <w:t xml:space="preserve"> Deep Learning</w:t>
-      </w:r>
-      <w:r>
-        <w:rPr>
-          <w:rFonts w:ascii="Arial" w:hAnsi="Arial" w:cs="Arial"/>
-        </w:rPr>
-        <w:t>?</w:t>
+        <w:t xml:space="preserve"> Deep Learning?</w:t>
       </w:r>
       <w:proofErr w:type="gramEnd"/>
     </w:p>
@@ -1769,13 +1751,7 @@
         <w:rPr>
           <w:rFonts w:ascii="Arial" w:hAnsi="Arial" w:cs="Arial"/>
         </w:rPr>
-        <w:t xml:space="preserve"> Deep Learning</w:t>
-      </w:r>
-      <w:r>
-        <w:rPr>
-          <w:rFonts w:ascii="Arial" w:hAnsi="Arial" w:cs="Arial"/>
-        </w:rPr>
-        <w:t xml:space="preserve"> ở </w:t>
+        <w:t xml:space="preserve"> Deep Learning ở </w:t>
       </w:r>
       <w:proofErr w:type="spellStart"/>
       <w:r>
@@ -1876,11 +1852,6 @@
           <w:rFonts w:ascii="Arial" w:hAnsi="Arial" w:cs="Arial"/>
         </w:rPr>
         <w:tab/>
-      </w:r>
-      <w:r>
-        <w:rPr>
-          <w:rFonts w:ascii="Arial" w:hAnsi="Arial" w:cs="Arial"/>
-        </w:rPr>
         <w:t xml:space="preserve">VRA, Big data </w:t>
       </w:r>
       <w:proofErr w:type="spellStart"/>
@@ -1902,13 +1873,7 @@
         <w:rPr>
           <w:rFonts w:ascii="Arial" w:hAnsi="Arial" w:cs="Arial"/>
         </w:rPr>
-        <w:t>Learning</w:t>
-      </w:r>
-      <w:r>
-        <w:rPr>
-          <w:rFonts w:ascii="Arial" w:hAnsi="Arial" w:cs="Arial"/>
-        </w:rPr>
-        <w:t xml:space="preserve">  </w:t>
+        <w:t xml:space="preserve">Learning  </w:t>
       </w:r>
       <w:proofErr w:type="spellStart"/>
       <w:r>
@@ -2175,13 +2140,7 @@
         <w:rPr>
           <w:rFonts w:ascii="Arial" w:hAnsi="Arial" w:cs="Arial"/>
         </w:rPr>
-        <w:t xml:space="preserve"> </w:t>
-      </w:r>
-      <w:r>
-        <w:rPr>
-          <w:rFonts w:ascii="Arial" w:hAnsi="Arial" w:cs="Arial"/>
-        </w:rPr>
-        <w:t xml:space="preserve">VRA, Big data </w:t>
+        <w:t xml:space="preserve"> VRA, Big data </w:t>
       </w:r>
       <w:proofErr w:type="spellStart"/>
       <w:r>
@@ -2195,13 +2154,7 @@
         <w:rPr>
           <w:rFonts w:ascii="Arial" w:hAnsi="Arial" w:cs="Arial"/>
         </w:rPr>
-        <w:t xml:space="preserve"> Deep Learning</w:t>
-      </w:r>
-      <w:r>
-        <w:rPr>
-          <w:rFonts w:ascii="Arial" w:hAnsi="Arial" w:cs="Arial"/>
-        </w:rPr>
-        <w:t>?</w:t>
+        <w:t xml:space="preserve"> Deep Learning?</w:t>
       </w:r>
       <w:proofErr w:type="gramEnd"/>
     </w:p>
@@ -2302,13 +2255,7 @@
         <w:rPr>
           <w:rFonts w:ascii="Arial" w:hAnsi="Arial" w:cs="Arial"/>
         </w:rPr>
-        <w:t xml:space="preserve"> </w:t>
-      </w:r>
-      <w:r>
-        <w:rPr>
-          <w:rFonts w:ascii="Arial" w:hAnsi="Arial" w:cs="Arial"/>
-        </w:rPr>
-        <w:t xml:space="preserve">VRA, Big data </w:t>
+        <w:t xml:space="preserve"> VRA, Big data </w:t>
       </w:r>
       <w:proofErr w:type="spellStart"/>
       <w:r>
@@ -2322,13 +2269,7 @@
         <w:rPr>
           <w:rFonts w:ascii="Arial" w:hAnsi="Arial" w:cs="Arial"/>
         </w:rPr>
-        <w:t xml:space="preserve"> Deep Learning</w:t>
-      </w:r>
-      <w:r>
-        <w:rPr>
-          <w:rFonts w:ascii="Arial" w:hAnsi="Arial" w:cs="Arial"/>
-        </w:rPr>
-        <w:t xml:space="preserve"> </w:t>
+        <w:t xml:space="preserve"> Deep Learning </w:t>
       </w:r>
       <w:proofErr w:type="spellStart"/>
       <w:r>
@@ -2471,13 +2412,7 @@
         <w:rPr>
           <w:rFonts w:ascii="Arial" w:hAnsi="Arial" w:cs="Arial"/>
         </w:rPr>
-        <w:t xml:space="preserve"> </w:t>
-      </w:r>
-      <w:r>
-        <w:rPr>
-          <w:rFonts w:ascii="Arial" w:hAnsi="Arial" w:cs="Arial"/>
-        </w:rPr>
-        <w:t xml:space="preserve">VRA, Big data </w:t>
+        <w:t xml:space="preserve"> VRA, Big data </w:t>
       </w:r>
       <w:proofErr w:type="spellStart"/>
       <w:r>
@@ -2491,13 +2426,7 @@
         <w:rPr>
           <w:rFonts w:ascii="Arial" w:hAnsi="Arial" w:cs="Arial"/>
         </w:rPr>
-        <w:t xml:space="preserve"> Deep Learning</w:t>
-      </w:r>
-      <w:r>
-        <w:rPr>
-          <w:rFonts w:ascii="Arial" w:hAnsi="Arial" w:cs="Arial"/>
-        </w:rPr>
-        <w:t xml:space="preserve"> </w:t>
+        <w:t xml:space="preserve"> Deep Learning </w:t>
       </w:r>
       <w:proofErr w:type="spellStart"/>
       <w:r>
@@ -2682,13 +2611,7 @@
         <w:rPr>
           <w:rFonts w:ascii="Arial" w:hAnsi="Arial" w:cs="Arial"/>
         </w:rPr>
-        <w:t xml:space="preserve"> </w:t>
-      </w:r>
-      <w:r>
-        <w:rPr>
-          <w:rFonts w:ascii="Arial" w:hAnsi="Arial" w:cs="Arial"/>
-        </w:rPr>
-        <w:t xml:space="preserve">VRA, Big data </w:t>
+        <w:t xml:space="preserve"> VRA, Big data </w:t>
       </w:r>
       <w:proofErr w:type="spellStart"/>
       <w:r>
@@ -2702,13 +2625,7 @@
         <w:rPr>
           <w:rFonts w:ascii="Arial" w:hAnsi="Arial" w:cs="Arial"/>
         </w:rPr>
-        <w:t xml:space="preserve"> Deep Learning</w:t>
-      </w:r>
-      <w:r>
-        <w:rPr>
-          <w:rFonts w:ascii="Arial" w:hAnsi="Arial" w:cs="Arial"/>
-        </w:rPr>
-        <w:t>?</w:t>
+        <w:t xml:space="preserve"> Deep Learning?</w:t>
       </w:r>
       <w:proofErr w:type="gramEnd"/>
     </w:p>
@@ -2823,13 +2740,7 @@
         <w:rPr>
           <w:rFonts w:ascii="Arial" w:hAnsi="Arial" w:cs="Arial"/>
         </w:rPr>
-        <w:t xml:space="preserve"> </w:t>
-      </w:r>
-      <w:r>
-        <w:rPr>
-          <w:rFonts w:ascii="Arial" w:hAnsi="Arial" w:cs="Arial"/>
-        </w:rPr>
-        <w:t xml:space="preserve">VRA, Big data </w:t>
+        <w:t xml:space="preserve"> VRA, Big data </w:t>
       </w:r>
       <w:proofErr w:type="spellStart"/>
       <w:r>
@@ -2843,13 +2754,7 @@
         <w:rPr>
           <w:rFonts w:ascii="Arial" w:hAnsi="Arial" w:cs="Arial"/>
         </w:rPr>
-        <w:t xml:space="preserve"> Deep Learning</w:t>
-      </w:r>
-      <w:r>
-        <w:rPr>
-          <w:rFonts w:ascii="Arial" w:hAnsi="Arial" w:cs="Arial"/>
-        </w:rPr>
-        <w:t>?</w:t>
+        <w:t xml:space="preserve"> Deep Learning?</w:t>
       </w:r>
       <w:proofErr w:type="gramEnd"/>
     </w:p>
@@ -3258,15 +3163,7 @@
           <w:b/>
           <w:i/>
         </w:rPr>
-        <w:t>M</w:t>
-      </w:r>
-      <w:r>
-        <w:rPr>
-          <w:rFonts w:ascii="Arial" w:hAnsi="Arial" w:cs="Arial"/>
-          <w:b/>
-          <w:i/>
-        </w:rPr>
-        <w:t>ột</w:t>
+        <w:t>Một</w:t>
       </w:r>
       <w:proofErr w:type="spellEnd"/>
       <w:r>
@@ -4549,15 +4446,7 @@
           <w:b/>
           <w:i/>
         </w:rPr>
-        <w:t>M</w:t>
-      </w:r>
-      <w:r>
-        <w:rPr>
-          <w:rFonts w:ascii="Arial" w:hAnsi="Arial" w:cs="Arial"/>
-          <w:b/>
-          <w:i/>
-        </w:rPr>
-        <w:t>ột</w:t>
+        <w:t>Một</w:t>
       </w:r>
       <w:proofErr w:type="spellEnd"/>
       <w:r>
@@ -8995,7 +8884,6 @@
           <w:rFonts w:ascii="Arial" w:hAnsi="Arial" w:cs="Arial"/>
         </w:rPr>
       </w:pPr>
-      <w:bookmarkStart w:id="0" w:name="_GoBack"/>
       <w:r>
         <w:rPr>
           <w:noProof/>
@@ -9036,7 +8924,6 @@
           </wp:inline>
         </w:drawing>
       </w:r>
-      <w:bookmarkEnd w:id="0"/>
     </w:p>
     <w:p>
       <w:pPr>
@@ -9178,11 +9065,15 @@
         <w:jc w:val="both"/>
         <w:rPr>
           <w:rFonts w:ascii="Arial" w:hAnsi="Arial" w:cs="Arial"/>
+          <w:b/>
+          <w:i/>
         </w:rPr>
       </w:pPr>
       <w:r>
         <w:rPr>
           <w:rFonts w:ascii="Arial" w:hAnsi="Arial" w:cs="Arial"/>
+          <w:b/>
+          <w:i/>
         </w:rPr>
         <w:lastRenderedPageBreak/>
         <w:t xml:space="preserve">3. Sync </w:t>
@@ -9191,6 +9082,8 @@
       <w:r>
         <w:rPr>
           <w:rFonts w:ascii="Arial" w:hAnsi="Arial" w:cs="Arial"/>
+          <w:b/>
+          <w:i/>
         </w:rPr>
         <w:t>lên</w:t>
       </w:r>
@@ -9198,17 +9091,70 @@
       <w:r>
         <w:rPr>
           <w:rFonts w:ascii="Arial" w:hAnsi="Arial" w:cs="Arial"/>
-        </w:rPr>
-        <w:t xml:space="preserve"> </w:t>
-      </w:r>
-      <w:proofErr w:type="spellStart"/>
-      <w:r>
-        <w:rPr>
-          <w:rFonts w:ascii="Arial" w:hAnsi="Arial" w:cs="Arial"/>
+          <w:b/>
+          <w:i/>
+        </w:rPr>
+        <w:t xml:space="preserve"> </w:t>
+      </w:r>
+      <w:proofErr w:type="spellStart"/>
+      <w:r>
+        <w:rPr>
+          <w:rFonts w:ascii="Arial" w:hAnsi="Arial" w:cs="Arial"/>
+          <w:b/>
+          <w:i/>
         </w:rPr>
         <w:t>Github</w:t>
       </w:r>
       <w:proofErr w:type="spellEnd"/>
+    </w:p>
+    <w:p>
+      <w:pPr>
+        <w:spacing w:after="0"/>
+        <w:jc w:val="both"/>
+        <w:rPr>
+          <w:rFonts w:ascii="Arial" w:hAnsi="Arial" w:cs="Arial"/>
+        </w:rPr>
+      </w:pPr>
+      <w:r>
+        <w:rPr>
+          <w:noProof/>
+        </w:rPr>
+        <w:drawing>
+          <wp:inline distT="0" distB="0" distL="0" distR="0" wp14:anchorId="230D974D" wp14:editId="5B721CF1">
+            <wp:extent cx="5676900" cy="3055620"/>
+            <wp:effectExtent l="0" t="0" r="0" b="0"/>
+            <wp:docPr id="3" name="Picture 3"/>
+            <wp:cNvGraphicFramePr>
+              <a:graphicFrameLocks xmlns:a="http://schemas.openxmlformats.org/drawingml/2006/main" noChangeAspect="1"/>
+            </wp:cNvGraphicFramePr>
+            <a:graphic xmlns:a="http://schemas.openxmlformats.org/drawingml/2006/main">
+              <a:graphicData uri="http://schemas.openxmlformats.org/drawingml/2006/picture">
+                <pic:pic xmlns:pic="http://schemas.openxmlformats.org/drawingml/2006/picture">
+                  <pic:nvPicPr>
+                    <pic:cNvPr id="0" name=""/>
+                    <pic:cNvPicPr/>
+                  </pic:nvPicPr>
+                  <pic:blipFill>
+                    <a:blip r:embed="rId10"/>
+                    <a:stretch>
+                      <a:fillRect/>
+                    </a:stretch>
+                  </pic:blipFill>
+                  <pic:spPr>
+                    <a:xfrm>
+                      <a:off x="0" y="0"/>
+                      <a:ext cx="5676900" cy="3055620"/>
+                    </a:xfrm>
+                    <a:prstGeom prst="rect">
+                      <a:avLst/>
+                    </a:prstGeom>
+                  </pic:spPr>
+                </pic:pic>
+              </a:graphicData>
+            </a:graphic>
+          </wp:inline>
+        </w:drawing>
+      </w:r>
     </w:p>
     <w:p>
       <w:pPr>
@@ -9225,11 +9171,15 @@
         <w:jc w:val="both"/>
         <w:rPr>
           <w:rFonts w:ascii="Arial" w:hAnsi="Arial" w:cs="Arial"/>
+          <w:b/>
+          <w:i/>
         </w:rPr>
       </w:pPr>
       <w:r>
         <w:rPr>
           <w:rFonts w:ascii="Arial" w:hAnsi="Arial" w:cs="Arial"/>
+          <w:b/>
+          <w:i/>
         </w:rPr>
         <w:t xml:space="preserve">4. </w:t>
       </w:r>
@@ -9237,6 +9187,8 @@
       <w:r>
         <w:rPr>
           <w:rFonts w:ascii="Arial" w:hAnsi="Arial" w:cs="Arial"/>
+          <w:b/>
+          <w:i/>
         </w:rPr>
         <w:t>Tạo</w:t>
       </w:r>
@@ -9244,13 +9196,17 @@
       <w:r>
         <w:rPr>
           <w:rFonts w:ascii="Arial" w:hAnsi="Arial" w:cs="Arial"/>
-        </w:rPr>
-        <w:t xml:space="preserve"> </w:t>
-      </w:r>
-      <w:proofErr w:type="spellStart"/>
-      <w:r>
-        <w:rPr>
-          <w:rFonts w:ascii="Arial" w:hAnsi="Arial" w:cs="Arial"/>
+          <w:b/>
+          <w:i/>
+        </w:rPr>
+        <w:t xml:space="preserve"> </w:t>
+      </w:r>
+      <w:proofErr w:type="spellStart"/>
+      <w:r>
+        <w:rPr>
+          <w:rFonts w:ascii="Arial" w:hAnsi="Arial" w:cs="Arial"/>
+          <w:b/>
+          <w:i/>
         </w:rPr>
         <w:t>môt</w:t>
       </w:r>
@@ -9258,13 +9214,17 @@
       <w:r>
         <w:rPr>
           <w:rFonts w:ascii="Arial" w:hAnsi="Arial" w:cs="Arial"/>
-        </w:rPr>
-        <w:t xml:space="preserve"> </w:t>
-      </w:r>
-      <w:proofErr w:type="spellStart"/>
-      <w:r>
-        <w:rPr>
-          <w:rFonts w:ascii="Arial" w:hAnsi="Arial" w:cs="Arial"/>
+          <w:b/>
+          <w:i/>
+        </w:rPr>
+        <w:t xml:space="preserve"> </w:t>
+      </w:r>
+      <w:proofErr w:type="spellStart"/>
+      <w:r>
+        <w:rPr>
+          <w:rFonts w:ascii="Arial" w:hAnsi="Arial" w:cs="Arial"/>
+          <w:b/>
+          <w:i/>
         </w:rPr>
         <w:t>tập</w:t>
       </w:r>
@@ -9272,6 +9232,8 @@
       <w:r>
         <w:rPr>
           <w:rFonts w:ascii="Arial" w:hAnsi="Arial" w:cs="Arial"/>
+          <w:b/>
+          <w:i/>
         </w:rPr>
         <w:t xml:space="preserve"> tin </w:t>
       </w:r>
@@ -9279,6 +9241,8 @@
       <w:r>
         <w:rPr>
           <w:rFonts w:ascii="Arial" w:hAnsi="Arial" w:cs="Arial"/>
+          <w:b/>
+          <w:i/>
         </w:rPr>
         <w:t>GDocs</w:t>
       </w:r>
@@ -9292,7 +9256,7 @@
           <w:rFonts w:ascii="Arial" w:hAnsi="Arial" w:cs="Arial"/>
         </w:rPr>
       </w:pPr>
-      <w:hyperlink r:id="rId10" w:history="1">
+      <w:hyperlink r:id="rId11" w:history="1">
         <w:r>
           <w:rPr>
             <w:rStyle w:val="Hyperlink"/>
@@ -10471,6 +10435,8 @@
         </w:rPr>
         <w:t xml:space="preserve">. </w:t>
       </w:r>
+      <w:bookmarkStart w:id="0" w:name="_GoBack"/>
+      <w:bookmarkEnd w:id="0"/>
     </w:p>
     <w:sectPr>
       <w:pgSz w:w="11906" w:h="16838"/>

</xml_diff>